<commit_message>
High-performance Server Programming   and  xmind update
</commit_message>
<xml_diff>
--- a/High-performance Server Programming.docx
+++ b/High-performance Server Programming.docx
@@ -780,6 +780,12 @@
         <w:t>：</w:t>
       </w:r>
       <w:r>
+        <w:rPr>
+          <w:rFonts w:hint="eastAsia"/>
+        </w:rPr>
+        <w:t>读写</w:t>
+      </w:r>
+      <w:r>
         <w:t>本身是阻塞的</w:t>
       </w:r>
       <w:r>
@@ -801,7 +807,7 @@
         <w:t xml:space="preserve">O </w:t>
       </w:r>
       <w:r>
-        <w:t>复用函数</w:t>
+        <w:t>复用</w:t>
       </w:r>
       <w:r>
         <w:rPr>
@@ -889,12 +895,9 @@
     </w:p>
     <w:p>
       <w:pPr>
-        <w:ind w:leftChars="200" w:left="420"/>
-      </w:pPr>
-    </w:p>
-    <w:p>
-      <w:pPr>
-        <w:ind w:leftChars="200" w:left="420"/>
+        <w:rPr>
+          <w:rFonts w:hint="eastAsia"/>
+        </w:rPr>
       </w:pPr>
     </w:p>
     <w:p>
@@ -1009,7 +1012,7 @@
           <w:ilvl w:val="0"/>
           <w:numId w:val="18"/>
         </w:numPr>
-        <w:ind w:firstLineChars="0" w:firstLine="0"/>
+        <w:ind w:firstLineChars="0"/>
         <w:rPr>
           <w:b/>
         </w:rPr>
@@ -1032,6 +1035,78 @@
           <w:b/>
         </w:rPr>
         <w:t>模型对比</w:t>
+      </w:r>
+    </w:p>
+    <w:p>
+      <w:pPr>
+        <w:pStyle w:val="ListParagraph"/>
+        <w:ind w:left="420" w:firstLineChars="0" w:firstLine="0"/>
+      </w:pPr>
+      <w:r>
+        <w:t>同步</w:t>
+      </w:r>
+      <w:r>
+        <w:rPr>
+          <w:rFonts w:hint="eastAsia"/>
+        </w:rPr>
+        <w:t>：</w:t>
+      </w:r>
+      <w:r>
+        <w:t>内核向程序通知的是就绪事件</w:t>
+      </w:r>
+      <w:r>
+        <w:rPr>
+          <w:rFonts w:hint="eastAsia"/>
+        </w:rPr>
+        <w:t>，</w:t>
+      </w:r>
+      <w:r>
+        <w:t>应用程序来完成</w:t>
+      </w:r>
+      <w:r>
+        <w:t>I</w:t>
+      </w:r>
+      <w:r>
+        <w:rPr>
+          <w:rFonts w:hint="eastAsia"/>
+        </w:rPr>
+        <w:t>/</w:t>
+      </w:r>
+      <w:r>
+        <w:t>O</w:t>
+      </w:r>
+    </w:p>
+    <w:p>
+      <w:pPr>
+        <w:pStyle w:val="ListParagraph"/>
+        <w:ind w:left="420" w:firstLineChars="0" w:firstLine="0"/>
+        <w:rPr>
+          <w:rFonts w:hint="eastAsia"/>
+        </w:rPr>
+      </w:pPr>
+      <w:r>
+        <w:t>异步</w:t>
+      </w:r>
+      <w:r>
+        <w:rPr>
+          <w:rFonts w:hint="eastAsia"/>
+        </w:rPr>
+        <w:t>：</w:t>
+      </w:r>
+      <w:r>
+        <w:t>内核向程序通知的是就绪事件</w:t>
+      </w:r>
+      <w:r>
+        <w:rPr>
+          <w:rFonts w:hint="eastAsia"/>
+        </w:rPr>
+        <w:t>，</w:t>
+      </w:r>
+      <w:r>
+        <w:t>I/O</w:t>
+      </w:r>
+      <w:r>
+        <w:t>是由内核来完成的</w:t>
       </w:r>
     </w:p>
     <w:p>
@@ -1119,19 +1194,31 @@
           <w:numId w:val="9"/>
         </w:numPr>
         <w:rPr>
-          <w:rFonts w:hint="eastAsia"/>
-        </w:rPr>
-      </w:pPr>
-      <w:r>
+          <w:sz w:val="24"/>
+        </w:rPr>
+      </w:pPr>
+      <w:r>
+        <w:rPr>
+          <w:sz w:val="24"/>
+        </w:rPr>
         <w:t>Re</w:t>
       </w:r>
       <w:r>
+        <w:rPr>
+          <w:sz w:val="24"/>
+        </w:rPr>
         <w:t>ac</w:t>
       </w:r>
       <w:r>
+        <w:rPr>
+          <w:sz w:val="24"/>
+        </w:rPr>
         <w:t xml:space="preserve">tor </w:t>
       </w:r>
       <w:r>
+        <w:rPr>
+          <w:sz w:val="24"/>
+        </w:rPr>
         <w:t>模式</w:t>
       </w:r>
     </w:p>
@@ -1208,32 +1295,23 @@
           <w:numId w:val="9"/>
         </w:numPr>
         <w:rPr>
-          <w:rFonts w:hint="eastAsia"/>
-        </w:rPr>
-      </w:pPr>
-      <w:r>
-        <w:t>Pro</w:t>
-      </w:r>
-      <w:r>
-        <w:t>a</w:t>
-      </w:r>
-      <w:r>
-        <w:t>c</w:t>
-      </w:r>
-      <w:r>
-        <w:t xml:space="preserve">tor </w:t>
-      </w:r>
-      <w:r>
+          <w:sz w:val="22"/>
+        </w:rPr>
+      </w:pPr>
+      <w:r>
+        <w:rPr>
+          <w:sz w:val="22"/>
+        </w:rPr>
+        <w:t xml:space="preserve">Proactor </w:t>
+      </w:r>
+      <w:r>
+        <w:rPr>
+          <w:sz w:val="22"/>
+        </w:rPr>
         <w:t>模式</w:t>
       </w:r>
     </w:p>
-    <w:p>
-      <w:pPr>
-        <w:rPr>
-          <w:rFonts w:hint="eastAsia"/>
-        </w:rPr>
-      </w:pPr>
-    </w:p>
+    <w:p/>
     <w:p/>
     <w:p>
       <w:r>
@@ -1287,16 +1365,26 @@
           <w:numId w:val="9"/>
         </w:numPr>
         <w:rPr>
-          <w:rFonts w:hint="eastAsia"/>
-        </w:rPr>
-      </w:pPr>
-      <w:r>
+          <w:sz w:val="22"/>
+        </w:rPr>
+      </w:pPr>
+      <w:r>
+        <w:rPr>
+          <w:sz w:val="22"/>
+        </w:rPr>
+        <w:lastRenderedPageBreak/>
         <w:t>模拟</w:t>
       </w:r>
       <w:r>
+        <w:rPr>
+          <w:sz w:val="22"/>
+        </w:rPr>
         <w:t xml:space="preserve">Proactor </w:t>
       </w:r>
       <w:r>
+        <w:rPr>
+          <w:sz w:val="22"/>
+        </w:rPr>
         <w:t>模式</w:t>
       </w:r>
     </w:p>
@@ -1343,19 +1431,6 @@
       </w:r>
     </w:p>
     <w:p/>
-    <w:p>
-      <w:bookmarkStart w:id="2" w:name="_GoBack"/>
-      <w:bookmarkEnd w:id="2"/>
-    </w:p>
-    <w:p/>
-    <w:p/>
-    <w:p>
-      <w:pPr>
-        <w:rPr>
-          <w:rFonts w:hint="eastAsia"/>
-        </w:rPr>
-      </w:pPr>
-    </w:p>
     <w:bookmarkEnd w:id="0"/>
     <w:bookmarkEnd w:id="1"/>
     <w:p>
@@ -1366,6 +1441,7 @@
           <w:numId w:val="9"/>
         </w:numPr>
         <w:rPr>
+          <w:rFonts w:hint="eastAsia"/>
           <w:sz w:val="24"/>
         </w:rPr>
       </w:pPr>
@@ -1374,75 +1450,68 @@
           <w:rFonts w:hint="eastAsia"/>
           <w:sz w:val="24"/>
         </w:rPr>
-        <w:t>宏定义</w:t>
-      </w:r>
-      <w:r>
-        <w:rPr>
-          <w:sz w:val="24"/>
+        <w:t>两种高效的并发模式</w:t>
+      </w:r>
+    </w:p>
+    <w:p>
+      <w:pPr>
+        <w:ind w:leftChars="200" w:left="420"/>
+      </w:pPr>
+      <w:r>
+        <w:t>计算密集型</w:t>
+      </w:r>
+      <w:r>
+        <w:rPr>
+          <w:rFonts w:hint="eastAsia"/>
+        </w:rPr>
+        <w:t>：</w:t>
+      </w:r>
+      <w:r>
+        <w:t>并发没有优势</w:t>
+      </w:r>
+      <w:r>
+        <w:rPr>
+          <w:rFonts w:hint="eastAsia"/>
+        </w:rPr>
+        <w:t>，</w:t>
+      </w:r>
+      <w:r>
+        <w:t>任务切换效率降低</w:t>
+      </w:r>
+    </w:p>
+    <w:p>
+      <w:pPr>
+        <w:ind w:leftChars="200" w:left="420"/>
+      </w:pPr>
+      <w:r>
+        <w:t>I/O</w:t>
+      </w:r>
+      <w:r>
+        <w:rPr>
+          <w:rFonts w:hint="eastAsia"/>
         </w:rPr>
         <w:t xml:space="preserve"> </w:t>
       </w:r>
       <w:r>
         <w:rPr>
           <w:rFonts w:hint="eastAsia"/>
-          <w:sz w:val="24"/>
-        </w:rPr>
-        <w:t>和</w:t>
-      </w:r>
-      <w:r>
-        <w:rPr>
-          <w:rFonts w:hint="eastAsia"/>
-          <w:sz w:val="24"/>
-        </w:rPr>
-        <w:t xml:space="preserve"> </w:t>
-      </w:r>
-      <w:r>
-        <w:rPr>
-          <w:sz w:val="24"/>
-        </w:rPr>
-        <w:t xml:space="preserve">inline </w:t>
-      </w:r>
-      <w:r>
-        <w:rPr>
-          <w:rFonts w:hint="eastAsia"/>
-          <w:sz w:val="24"/>
-        </w:rPr>
-        <w:t>的</w:t>
-      </w:r>
-      <w:r>
-        <w:rPr>
-          <w:sz w:val="24"/>
-        </w:rPr>
-        <w:t>区别</w:t>
-      </w:r>
-    </w:p>
-    <w:p>
-      <w:r>
+        </w:rPr>
+        <w:t>密集型：</w:t>
+      </w:r>
+      <w:r>
+        <w:rPr>
+          <w:rFonts w:hint="eastAsia"/>
+        </w:rPr>
         <w:t>I</w:t>
       </w:r>
       <w:r>
-        <w:rPr>
-          <w:rFonts w:hint="eastAsia"/>
-        </w:rPr>
-        <w:t>nline</w:t>
-      </w:r>
-      <w:r>
-        <w:rPr>
-          <w:rFonts w:hint="eastAsia"/>
-        </w:rPr>
-        <w:t>和</w:t>
-      </w:r>
-      <w:r>
-        <w:t>普通函数相比</w:t>
-      </w:r>
-      <w:r>
-        <w:rPr>
-          <w:rFonts w:hint="eastAsia"/>
-        </w:rPr>
-        <w:t>可以</w:t>
-      </w:r>
-      <w:r>
-        <w:t>加快程序运行的速度</w:t>
+        <w:t>/O</w:t>
+      </w:r>
+      <w:r>
+        <w:t>速度远低于</w:t>
+      </w:r>
+      <w:r>
+        <w:t>CPU</w:t>
       </w:r>
       <w:r>
         <w:rPr>
@@ -1451,52 +1520,510 @@
         <w:t>，</w:t>
       </w:r>
       <w:r>
-        <w:t>因为编译的时候内联函数直接镶嵌到目标代码当中，</w:t>
-      </w:r>
-      <w:r>
-        <w:rPr>
-          <w:rFonts w:hint="eastAsia"/>
-        </w:rPr>
-        <w:t>不需要</w:t>
-      </w:r>
-      <w:r>
-        <w:t>中断调用</w:t>
-      </w:r>
-      <w:r>
-        <w:rPr>
-          <w:rFonts w:hint="eastAsia"/>
-        </w:rPr>
-        <w:t>。内联</w:t>
-      </w:r>
-      <w:r>
-        <w:t>函数会做</w:t>
-      </w:r>
-      <w:r>
-        <w:rPr>
-          <w:rFonts w:hint="eastAsia"/>
-        </w:rPr>
-        <w:t>类型</w:t>
-      </w:r>
-      <w:r>
-        <w:t>检查，</w:t>
-      </w:r>
-      <w:r>
-        <w:rPr>
-          <w:rFonts w:hint="eastAsia"/>
-        </w:rPr>
-        <w:t>宏不是</w:t>
-      </w:r>
-      <w:r>
-        <w:t>函数，只是一个简单的</w:t>
-      </w:r>
-      <w:r>
-        <w:rPr>
-          <w:rFonts w:hint="eastAsia"/>
-        </w:rPr>
-        <w:t>替换。</w:t>
+        <w:t>阻塞于</w:t>
+      </w:r>
+      <w:r>
+        <w:t>I/O</w:t>
+      </w:r>
+      <w:r>
+        <w:t>浪费</w:t>
+      </w:r>
+      <w:r>
+        <w:t>CPU</w:t>
+      </w:r>
+      <w:r>
+        <w:t>资源</w:t>
+      </w:r>
+      <w:r>
+        <w:rPr>
+          <w:rFonts w:hint="eastAsia"/>
+        </w:rPr>
+        <w:t>，</w:t>
+      </w:r>
+      <w:r>
+        <w:t>并发执行提高效率</w:t>
+      </w:r>
+      <w:r>
+        <w:rPr>
+          <w:rFonts w:hint="eastAsia"/>
+        </w:rPr>
+        <w:t>。</w:t>
+      </w:r>
+    </w:p>
+    <w:p>
+      <w:pPr>
+        <w:pStyle w:val="Heading4"/>
+        <w:numPr>
+          <w:ilvl w:val="2"/>
+          <w:numId w:val="9"/>
+        </w:numPr>
+        <w:rPr>
+          <w:sz w:val="22"/>
+        </w:rPr>
+      </w:pPr>
+      <w:r>
+        <w:rPr>
+          <w:sz w:val="22"/>
+        </w:rPr>
+        <w:t>半同步</w:t>
+      </w:r>
+      <w:r>
+        <w:rPr>
+          <w:rFonts w:hint="eastAsia"/>
+          <w:sz w:val="22"/>
+        </w:rPr>
+        <w:t>/</w:t>
+      </w:r>
+      <w:r>
+        <w:rPr>
+          <w:sz w:val="22"/>
+        </w:rPr>
+        <w:t>半异步</w:t>
+      </w:r>
+    </w:p>
+    <w:p>
+      <w:pPr>
+        <w:ind w:firstLine="420"/>
+      </w:pPr>
+      <w:r>
+        <w:rPr>
+          <w:rFonts w:hint="eastAsia"/>
+        </w:rPr>
+        <w:t>同步</w:t>
+      </w:r>
+      <w:r>
+        <w:rPr>
+          <w:rFonts w:hint="eastAsia"/>
+        </w:rPr>
+        <w:t>是</w:t>
+      </w:r>
+      <w:r>
+        <w:rPr>
+          <w:rFonts w:hint="eastAsia"/>
+        </w:rPr>
+        <w:t>按代码顺序执行，</w:t>
+      </w:r>
+      <w:r>
+        <w:rPr>
+          <w:rFonts w:hint="eastAsia"/>
+        </w:rPr>
+        <w:t>效率差逻辑简单。</w:t>
+      </w:r>
+    </w:p>
+    <w:p>
+      <w:pPr>
+        <w:ind w:firstLine="420"/>
+      </w:pPr>
+      <w:r>
+        <w:rPr>
+          <w:rFonts w:hint="eastAsia"/>
+        </w:rPr>
+        <w:t>异步通过事件来驱动</w:t>
+      </w:r>
+      <w:r>
+        <w:rPr>
+          <w:rFonts w:hint="eastAsia"/>
+        </w:rPr>
+        <w:t>，</w:t>
+      </w:r>
+      <w:r>
+        <w:rPr>
+          <w:rFonts w:hint="eastAsia"/>
+        </w:rPr>
+        <w:t>执行效率高，实时性强，</w:t>
+      </w:r>
+      <w:r>
+        <w:t>相对复杂</w:t>
+      </w:r>
+      <w:r>
+        <w:rPr>
+          <w:rFonts w:hint="eastAsia"/>
+        </w:rPr>
+        <w:t>，</w:t>
+      </w:r>
+      <w:r>
+        <w:t>难于调试和扩展</w:t>
+      </w:r>
+      <w:r>
+        <w:rPr>
+          <w:rFonts w:hint="eastAsia"/>
+        </w:rPr>
+        <w:t>，</w:t>
+      </w:r>
+      <w:r>
+        <w:t>不适用于大量并发</w:t>
+      </w:r>
+    </w:p>
+    <w:p>
+      <w:pPr>
+        <w:rPr>
+          <w:rFonts w:hint="eastAsia"/>
+        </w:rPr>
+      </w:pPr>
+      <w:r>
+        <w:rPr>
+          <w:noProof/>
+        </w:rPr>
+        <w:lastRenderedPageBreak/>
+        <w:drawing>
+          <wp:inline distT="0" distB="0" distL="0" distR="0" wp14:anchorId="0BE948E5" wp14:editId="11E7E2C7">
+            <wp:extent cx="6188710" cy="2219325"/>
+            <wp:effectExtent l="0" t="0" r="2540" b="9525"/>
+            <wp:docPr id="7" name="Picture 7"/>
+            <wp:cNvGraphicFramePr>
+              <a:graphicFrameLocks xmlns:a="http://schemas.openxmlformats.org/drawingml/2006/main" noChangeAspect="1"/>
+            </wp:cNvGraphicFramePr>
+            <a:graphic xmlns:a="http://schemas.openxmlformats.org/drawingml/2006/main">
+              <a:graphicData uri="http://schemas.openxmlformats.org/drawingml/2006/picture">
+                <pic:pic xmlns:pic="http://schemas.openxmlformats.org/drawingml/2006/picture">
+                  <pic:nvPicPr>
+                    <pic:cNvPr id="1" name=""/>
+                    <pic:cNvPicPr/>
+                  </pic:nvPicPr>
+                  <pic:blipFill>
+                    <a:blip r:embed="rId14"/>
+                    <a:stretch>
+                      <a:fillRect/>
+                    </a:stretch>
+                  </pic:blipFill>
+                  <pic:spPr>
+                    <a:xfrm>
+                      <a:off x="0" y="0"/>
+                      <a:ext cx="6188710" cy="2219325"/>
+                    </a:xfrm>
+                    <a:prstGeom prst="rect">
+                      <a:avLst/>
+                    </a:prstGeom>
+                  </pic:spPr>
+                </pic:pic>
+              </a:graphicData>
+            </a:graphic>
+          </wp:inline>
+        </w:drawing>
       </w:r>
     </w:p>
     <w:p/>
+    <w:p>
+      <w:r>
+        <w:rPr>
+          <w:noProof/>
+        </w:rPr>
+        <w:drawing>
+          <wp:inline distT="0" distB="0" distL="0" distR="0" wp14:anchorId="32CFA95D" wp14:editId="40A567E0">
+            <wp:extent cx="6188710" cy="2329815"/>
+            <wp:effectExtent l="0" t="0" r="2540" b="0"/>
+            <wp:docPr id="8" name="Picture 8"/>
+            <wp:cNvGraphicFramePr>
+              <a:graphicFrameLocks xmlns:a="http://schemas.openxmlformats.org/drawingml/2006/main" noChangeAspect="1"/>
+            </wp:cNvGraphicFramePr>
+            <a:graphic xmlns:a="http://schemas.openxmlformats.org/drawingml/2006/main">
+              <a:graphicData uri="http://schemas.openxmlformats.org/drawingml/2006/picture">
+                <pic:pic xmlns:pic="http://schemas.openxmlformats.org/drawingml/2006/picture">
+                  <pic:nvPicPr>
+                    <pic:cNvPr id="1" name=""/>
+                    <pic:cNvPicPr/>
+                  </pic:nvPicPr>
+                  <pic:blipFill>
+                    <a:blip r:embed="rId15"/>
+                    <a:stretch>
+                      <a:fillRect/>
+                    </a:stretch>
+                  </pic:blipFill>
+                  <pic:spPr>
+                    <a:xfrm>
+                      <a:off x="0" y="0"/>
+                      <a:ext cx="6188710" cy="2329815"/>
+                    </a:xfrm>
+                    <a:prstGeom prst="rect">
+                      <a:avLst/>
+                    </a:prstGeom>
+                  </pic:spPr>
+                </pic:pic>
+              </a:graphicData>
+            </a:graphic>
+          </wp:inline>
+        </w:drawing>
+      </w:r>
+    </w:p>
+    <w:p/>
+    <w:p>
+      <w:pPr>
+        <w:rPr>
+          <w:rFonts w:hint="eastAsia"/>
+        </w:rPr>
+      </w:pPr>
+      <w:r>
+        <w:rPr>
+          <w:noProof/>
+        </w:rPr>
+        <w:drawing>
+          <wp:inline distT="0" distB="0" distL="0" distR="0" wp14:anchorId="13575EAD" wp14:editId="788C4D3A">
+            <wp:extent cx="6188710" cy="1969770"/>
+            <wp:effectExtent l="0" t="0" r="2540" b="0"/>
+            <wp:docPr id="9" name="Picture 9"/>
+            <wp:cNvGraphicFramePr>
+              <a:graphicFrameLocks xmlns:a="http://schemas.openxmlformats.org/drawingml/2006/main" noChangeAspect="1"/>
+            </wp:cNvGraphicFramePr>
+            <a:graphic xmlns:a="http://schemas.openxmlformats.org/drawingml/2006/main">
+              <a:graphicData uri="http://schemas.openxmlformats.org/drawingml/2006/picture">
+                <pic:pic xmlns:pic="http://schemas.openxmlformats.org/drawingml/2006/picture">
+                  <pic:nvPicPr>
+                    <pic:cNvPr id="1" name=""/>
+                    <pic:cNvPicPr/>
+                  </pic:nvPicPr>
+                  <pic:blipFill>
+                    <a:blip r:embed="rId16"/>
+                    <a:stretch>
+                      <a:fillRect/>
+                    </a:stretch>
+                  </pic:blipFill>
+                  <pic:spPr>
+                    <a:xfrm>
+                      <a:off x="0" y="0"/>
+                      <a:ext cx="6188710" cy="1969770"/>
+                    </a:xfrm>
+                    <a:prstGeom prst="rect">
+                      <a:avLst/>
+                    </a:prstGeom>
+                  </pic:spPr>
+                </pic:pic>
+              </a:graphicData>
+            </a:graphic>
+          </wp:inline>
+        </w:drawing>
+      </w:r>
+    </w:p>
+    <w:p>
+      <w:pPr>
+        <w:pStyle w:val="Heading4"/>
+        <w:numPr>
+          <w:ilvl w:val="2"/>
+          <w:numId w:val="9"/>
+        </w:numPr>
+        <w:rPr>
+          <w:sz w:val="22"/>
+        </w:rPr>
+      </w:pPr>
+      <w:r>
+        <w:rPr>
+          <w:rFonts w:hint="eastAsia"/>
+          <w:sz w:val="22"/>
+        </w:rPr>
+        <w:t>领导</w:t>
+      </w:r>
+      <w:r>
+        <w:rPr>
+          <w:sz w:val="22"/>
+        </w:rPr>
+        <w:t>者</w:t>
+      </w:r>
+      <w:r>
+        <w:rPr>
+          <w:rFonts w:hint="eastAsia"/>
+          <w:sz w:val="22"/>
+        </w:rPr>
+        <w:t>/</w:t>
+      </w:r>
+      <w:r>
+        <w:rPr>
+          <w:sz w:val="22"/>
+        </w:rPr>
+        <w:t>追随者</w:t>
+      </w:r>
+    </w:p>
+    <w:p>
+      <w:pPr>
+        <w:ind w:left="420"/>
+        <w:rPr>
+          <w:rFonts w:hint="eastAsia"/>
+        </w:rPr>
+      </w:pPr>
+      <w:r>
+        <w:t>多个工作线程轮流</w:t>
+      </w:r>
+      <w:r>
+        <w:t>获得事件源集合</w:t>
+      </w:r>
+      <w:r>
+        <w:rPr>
+          <w:rFonts w:hint="eastAsia"/>
+        </w:rPr>
+        <w:t>，</w:t>
+      </w:r>
+      <w:r>
+        <w:t>轮流监听分发并处理事件的一种模式</w:t>
+      </w:r>
+      <w:r>
+        <w:rPr>
+          <w:rFonts w:hint="eastAsia"/>
+        </w:rPr>
+        <w:t>。</w:t>
+      </w:r>
+    </w:p>
+    <w:p>
+      <w:pPr>
+        <w:rPr>
+          <w:rFonts w:hint="eastAsia"/>
+        </w:rPr>
+      </w:pPr>
+    </w:p>
+    <w:p>
+      <w:pPr>
+        <w:rPr>
+          <w:noProof/>
+        </w:rPr>
+      </w:pPr>
+      <w:r>
+        <w:rPr>
+          <w:noProof/>
+        </w:rPr>
+        <w:lastRenderedPageBreak/>
+        <w:drawing>
+          <wp:inline distT="0" distB="0" distL="0" distR="0" wp14:anchorId="0508EFE8" wp14:editId="1ED395AB">
+            <wp:extent cx="6188710" cy="2306320"/>
+            <wp:effectExtent l="0" t="0" r="2540" b="0"/>
+            <wp:docPr id="11" name="Picture 11"/>
+            <wp:cNvGraphicFramePr>
+              <a:graphicFrameLocks xmlns:a="http://schemas.openxmlformats.org/drawingml/2006/main" noChangeAspect="1"/>
+            </wp:cNvGraphicFramePr>
+            <a:graphic xmlns:a="http://schemas.openxmlformats.org/drawingml/2006/main">
+              <a:graphicData uri="http://schemas.openxmlformats.org/drawingml/2006/picture">
+                <pic:pic xmlns:pic="http://schemas.openxmlformats.org/drawingml/2006/picture">
+                  <pic:nvPicPr>
+                    <pic:cNvPr id="1" name=""/>
+                    <pic:cNvPicPr/>
+                  </pic:nvPicPr>
+                  <pic:blipFill>
+                    <a:blip r:embed="rId17"/>
+                    <a:stretch>
+                      <a:fillRect/>
+                    </a:stretch>
+                  </pic:blipFill>
+                  <pic:spPr>
+                    <a:xfrm>
+                      <a:off x="0" y="0"/>
+                      <a:ext cx="6188710" cy="2306320"/>
+                    </a:xfrm>
+                    <a:prstGeom prst="rect">
+                      <a:avLst/>
+                    </a:prstGeom>
+                  </pic:spPr>
+                </pic:pic>
+              </a:graphicData>
+            </a:graphic>
+          </wp:inline>
+        </w:drawing>
+      </w:r>
+    </w:p>
+    <w:p>
+      <w:pPr>
+        <w:rPr>
+          <w:noProof/>
+        </w:rPr>
+      </w:pPr>
+    </w:p>
+    <w:p>
+      <w:pPr>
+        <w:rPr>
+          <w:noProof/>
+        </w:rPr>
+      </w:pPr>
+    </w:p>
+    <w:p>
+      <w:pPr>
+        <w:rPr>
+          <w:noProof/>
+        </w:rPr>
+      </w:pPr>
+    </w:p>
+    <w:p>
+      <w:pPr>
+        <w:rPr>
+          <w:rFonts w:hint="eastAsia"/>
+        </w:rPr>
+      </w:pPr>
+    </w:p>
+    <w:p>
+      <w:pPr>
+        <w:pStyle w:val="Heading2"/>
+        <w:numPr>
+          <w:ilvl w:val="0"/>
+          <w:numId w:val="9"/>
+        </w:numPr>
+        <w:rPr>
+          <w:sz w:val="36"/>
+        </w:rPr>
+      </w:pPr>
+      <w:r>
+        <w:rPr>
+          <w:rFonts w:hint="eastAsia"/>
+          <w:sz w:val="36"/>
+        </w:rPr>
+        <w:t>I</w:t>
+      </w:r>
+      <w:r>
+        <w:rPr>
+          <w:sz w:val="36"/>
+        </w:rPr>
+        <w:t>/O</w:t>
+      </w:r>
+      <w:r>
+        <w:rPr>
+          <w:sz w:val="36"/>
+        </w:rPr>
+        <w:t>复用</w:t>
+      </w:r>
+    </w:p>
+    <w:p/>
+    <w:p>
+      <w:r>
+        <w:rPr>
+          <w:noProof/>
+        </w:rPr>
+        <w:drawing>
+          <wp:inline distT="0" distB="0" distL="0" distR="0" wp14:anchorId="6A66C7E9" wp14:editId="1D6911A7">
+            <wp:extent cx="6188710" cy="3206115"/>
+            <wp:effectExtent l="0" t="0" r="2540" b="0"/>
+            <wp:docPr id="12" name="Picture 12"/>
+            <wp:cNvGraphicFramePr>
+              <a:graphicFrameLocks xmlns:a="http://schemas.openxmlformats.org/drawingml/2006/main" noChangeAspect="1"/>
+            </wp:cNvGraphicFramePr>
+            <a:graphic xmlns:a="http://schemas.openxmlformats.org/drawingml/2006/main">
+              <a:graphicData uri="http://schemas.openxmlformats.org/drawingml/2006/picture">
+                <pic:pic xmlns:pic="http://schemas.openxmlformats.org/drawingml/2006/picture">
+                  <pic:nvPicPr>
+                    <pic:cNvPr id="1" name=""/>
+                    <pic:cNvPicPr/>
+                  </pic:nvPicPr>
+                  <pic:blipFill>
+                    <a:blip r:embed="rId18"/>
+                    <a:stretch>
+                      <a:fillRect/>
+                    </a:stretch>
+                  </pic:blipFill>
+                  <pic:spPr>
+                    <a:xfrm>
+                      <a:off x="0" y="0"/>
+                      <a:ext cx="6188710" cy="3206115"/>
+                    </a:xfrm>
+                    <a:prstGeom prst="rect">
+                      <a:avLst/>
+                    </a:prstGeom>
+                  </pic:spPr>
+                </pic:pic>
+              </a:graphicData>
+            </a:graphic>
+          </wp:inline>
+        </w:drawing>
+      </w:r>
+    </w:p>
+    <w:p>
+      <w:pPr>
+        <w:rPr>
+          <w:rFonts w:hint="eastAsia"/>
+        </w:rPr>
+      </w:pPr>
+    </w:p>
     <w:p>
       <w:pPr>
         <w:pStyle w:val="Heading3"/>
@@ -1512,129 +2039,51 @@
         <w:rPr>
           <w:sz w:val="24"/>
         </w:rPr>
-        <w:t xml:space="preserve">extern “C” </w:t>
+        <w:lastRenderedPageBreak/>
+        <w:t>S</w:t>
       </w:r>
       <w:r>
         <w:rPr>
           <w:rFonts w:hint="eastAsia"/>
           <w:sz w:val="24"/>
         </w:rPr>
-        <w:t>的</w:t>
-      </w:r>
-      <w:r>
+        <w:t>elect</w:t>
+      </w:r>
+    </w:p>
+    <w:p>
+      <w:pPr>
+        <w:pStyle w:val="Heading3"/>
+        <w:numPr>
+          <w:ilvl w:val="1"/>
+          <w:numId w:val="9"/>
+        </w:numPr>
         <w:rPr>
           <w:sz w:val="24"/>
         </w:rPr>
-        <w:t>作用</w:t>
-      </w:r>
-    </w:p>
-    <w:p>
-      <w:pPr>
-        <w:ind w:left="420"/>
-      </w:pPr>
-      <w:r>
-        <w:rPr>
-          <w:rFonts w:hint="eastAsia"/>
-        </w:rPr>
-        <w:t>C</w:t>
-      </w:r>
-      <w:r>
-        <w:t>++</w:t>
-      </w:r>
-      <w:r>
-        <w:rPr>
-          <w:rFonts w:hint="eastAsia"/>
-        </w:rPr>
-        <w:t>支持</w:t>
-      </w:r>
-      <w:r>
-        <w:t>重载</w:t>
-      </w:r>
-      <w:r>
-        <w:rPr>
-          <w:rFonts w:hint="eastAsia"/>
-        </w:rPr>
-        <w:t>，</w:t>
-      </w:r>
-      <w:r>
-        <w:t>编译后库中的名字于</w:t>
-      </w:r>
-      <w:r>
-        <w:t>C</w:t>
-      </w:r>
-      <w:r>
-        <w:t>不同</w:t>
-      </w:r>
-      <w:r>
-        <w:rPr>
-          <w:rFonts w:hint="eastAsia"/>
-        </w:rPr>
-        <w:t>，</w:t>
-      </w:r>
-      <w:r>
-        <w:t>如：</w:t>
-      </w:r>
-      <w:r>
-        <w:rPr>
-          <w:rFonts w:hint="eastAsia"/>
-        </w:rPr>
-        <w:t>int foo(</w:t>
-      </w:r>
-      <w:r>
-        <w:t>int x, int y</w:t>
-      </w:r>
-      <w:r>
-        <w:rPr>
-          <w:rFonts w:hint="eastAsia"/>
-        </w:rPr>
-        <w:t>)</w:t>
-      </w:r>
-      <w:r>
-        <w:t xml:space="preserve"> </w:t>
-      </w:r>
-      <w:r>
-        <w:rPr>
-          <w:rFonts w:hint="eastAsia"/>
-        </w:rPr>
-        <w:t>（</w:t>
-      </w:r>
-      <w:r>
-        <w:rPr>
-          <w:rFonts w:hint="eastAsia"/>
-        </w:rPr>
-        <w:t>_foo</w:t>
-      </w:r>
-      <w:r>
-        <w:t xml:space="preserve">  _foo_int_int</w:t>
-      </w:r>
-      <w:r>
-        <w:rPr>
-          <w:rFonts w:hint="eastAsia"/>
-        </w:rPr>
-        <w:t>）。</w:t>
-      </w:r>
-    </w:p>
-    <w:p>
-      <w:pPr>
-        <w:ind w:left="420"/>
-      </w:pPr>
-      <w:r>
-        <w:t>作用</w:t>
-      </w:r>
-      <w:r>
-        <w:rPr>
-          <w:rFonts w:hint="eastAsia"/>
-        </w:rPr>
-        <w:t>是告诉</w:t>
-      </w:r>
-      <w:r>
-        <w:t>编译器按</w:t>
-      </w:r>
-      <w:r>
-        <w:t>C</w:t>
-      </w:r>
-      <w:r>
-        <w:t>语言的方式编译</w:t>
+      </w:pPr>
+      <w:r>
+        <w:rPr>
+          <w:sz w:val="24"/>
+        </w:rPr>
+        <w:t>Poll</w:t>
+      </w:r>
+    </w:p>
+    <w:p>
+      <w:pPr>
+        <w:pStyle w:val="Heading3"/>
+        <w:numPr>
+          <w:ilvl w:val="1"/>
+          <w:numId w:val="9"/>
+        </w:numPr>
+        <w:rPr>
+          <w:sz w:val="24"/>
+        </w:rPr>
+      </w:pPr>
+      <w:r>
+        <w:rPr>
+          <w:sz w:val="24"/>
+        </w:rPr>
+        <w:t>epoll</w:t>
       </w:r>
     </w:p>
     <w:p>
@@ -1650,48 +2099,9 @@
       </w:pPr>
       <w:r>
         <w:rPr>
-          <w:rFonts w:hint="eastAsia"/>
           <w:sz w:val="36"/>
         </w:rPr>
-        <w:lastRenderedPageBreak/>
-        <w:t>I</w:t>
-      </w:r>
-      <w:r>
-        <w:rPr>
-          <w:sz w:val="36"/>
-        </w:rPr>
-        <w:t>/O</w:t>
-      </w:r>
-      <w:r>
-        <w:rPr>
-          <w:sz w:val="36"/>
-        </w:rPr>
-        <w:t>复用</w:t>
-      </w:r>
-    </w:p>
-    <w:p>
-      <w:pPr>
-        <w:pStyle w:val="Heading3"/>
-        <w:numPr>
-          <w:ilvl w:val="1"/>
-          <w:numId w:val="9"/>
-        </w:numPr>
-        <w:rPr>
-          <w:sz w:val="24"/>
-        </w:rPr>
-      </w:pPr>
-      <w:r>
-        <w:rPr>
-          <w:sz w:val="24"/>
-        </w:rPr>
-        <w:t>S</w:t>
-      </w:r>
-      <w:r>
-        <w:rPr>
-          <w:rFonts w:hint="eastAsia"/>
-          <w:sz w:val="24"/>
-        </w:rPr>
-        <w:t>elect</w:t>
+        <w:t>信号</w:t>
       </w:r>
     </w:p>
     <w:p>
@@ -1705,68 +2115,8 @@
           <w:sz w:val="36"/>
         </w:rPr>
       </w:pPr>
-      <w:r>
-        <w:rPr>
-          <w:sz w:val="36"/>
-        </w:rPr>
-        <w:t>信号</w:t>
-      </w:r>
-      <w:r>
-        <w:rPr>
-          <w:rFonts w:hint="eastAsia"/>
-          <w:sz w:val="36"/>
-        </w:rPr>
-        <w:t>I</w:t>
-      </w:r>
-      <w:r>
-        <w:rPr>
-          <w:sz w:val="36"/>
-        </w:rPr>
-        <w:t>/O</w:t>
-      </w:r>
-      <w:r>
-        <w:rPr>
-          <w:sz w:val="36"/>
-        </w:rPr>
-        <w:t>复用</w:t>
-      </w:r>
-    </w:p>
-    <w:p>
-      <w:pPr>
-        <w:pStyle w:val="Heading3"/>
-        <w:numPr>
-          <w:ilvl w:val="1"/>
-          <w:numId w:val="9"/>
-        </w:numPr>
-        <w:rPr>
-          <w:sz w:val="24"/>
-        </w:rPr>
-      </w:pPr>
-      <w:r>
-        <w:rPr>
-          <w:sz w:val="24"/>
-        </w:rPr>
-        <w:t>S</w:t>
-      </w:r>
-      <w:r>
-        <w:rPr>
-          <w:rFonts w:hint="eastAsia"/>
-          <w:sz w:val="24"/>
-        </w:rPr>
-        <w:t>ig</w:t>
-      </w:r>
-    </w:p>
-    <w:p>
-      <w:pPr>
-        <w:pStyle w:val="Heading2"/>
-        <w:numPr>
-          <w:ilvl w:val="0"/>
-          <w:numId w:val="9"/>
-        </w:numPr>
-        <w:rPr>
-          <w:sz w:val="36"/>
-        </w:rPr>
-      </w:pPr>
+      <w:bookmarkStart w:id="2" w:name="_GoBack"/>
+      <w:bookmarkEnd w:id="2"/>
       <w:r>
         <w:rPr>
           <w:sz w:val="36"/>
@@ -4037,6 +4387,12 @@
   </w:num>
   <w:num w:numId="21">
     <w:abstractNumId w:val="17"/>
+  </w:num>
+  <w:num w:numId="22">
+    <w:abstractNumId w:val="11"/>
+  </w:num>
+  <w:num w:numId="23">
+    <w:abstractNumId w:val="11"/>
   </w:num>
 </w:numbering>
 </file>
@@ -5169,7 +5525,7 @@
 </file>
 
 <file path=customXml/itemProps1.xml><?xml version="1.0" encoding="utf-8"?>
-<ds:datastoreItem xmlns:ds="http://schemas.openxmlformats.org/officeDocument/2006/customXml" ds:itemID="{21726328-E0AD-445A-9AA4-F0E7ED77386B}">
+<ds:datastoreItem xmlns:ds="http://schemas.openxmlformats.org/officeDocument/2006/customXml" ds:itemID="{1725EF85-5E65-4B2B-BA32-F3294A72DD6F}">
   <ds:schemaRefs>
     <ds:schemaRef ds:uri="http://schemas.openxmlformats.org/officeDocument/2006/bibliography"/>
   </ds:schemaRefs>

</xml_diff>